<commit_message>
sol con candidates tree
soluzione con piccoli difetti utilizzando il candidate tree, ora proverò a togliere i candidates
</commit_message>
<xml_diff>
--- a/AppGiornalieri.docx
+++ b/AppGiornalieri.docx
@@ -2719,6 +2719,754 @@
       <w:r>
         <w:t>To Do: fare PI basandosi sulla PR appena creata</w:t>
       </w:r>
+    </w:p>
+    <w:p>
+      <w:pPr>
+        <w:spacing w:after="0" w:line="240" w:lineRule="auto"/>
+      </w:pPr>
+    </w:p>
+    <w:p>
+      <w:pPr>
+        <w:spacing w:after="0" w:line="240" w:lineRule="auto"/>
+      </w:pPr>
+      <w:r>
+        <w:t>02/05/19</w:t>
+      </w:r>
+    </w:p>
+    <w:p>
+      <w:pPr>
+        <w:spacing w:after="0" w:line="240" w:lineRule="auto"/>
+      </w:pPr>
+      <w:r>
+        <w:t xml:space="preserve">Aggiunto metodo </w:t>
+      </w:r>
+      <w:proofErr w:type="spellStart"/>
+      <w:r>
+        <w:t>computePI</w:t>
+      </w:r>
+      <w:proofErr w:type="spellEnd"/>
+      <w:r>
+        <w:t xml:space="preserve"> per calcolo del PI attraverso l’utilizzo del nuovo albero. </w:t>
+      </w:r>
+      <w:r>
+        <w:t>Valuto i 2 casi:</w:t>
+      </w:r>
+    </w:p>
+    <w:p>
+      <w:pPr>
+        <w:spacing w:after="0" w:line="240" w:lineRule="auto"/>
+      </w:pPr>
+      <w:proofErr w:type="spellStart"/>
+      <w:r>
+        <w:t>old</w:t>
+      </w:r>
+      <w:proofErr w:type="spellEnd"/>
+      <w:r>
+        <w:t xml:space="preserve"> </w:t>
+      </w:r>
+      <w:proofErr w:type="spellStart"/>
+      <w:r>
+        <w:t>tree</w:t>
+      </w:r>
+      <w:proofErr w:type="spellEnd"/>
+      <w:r>
+        <w:t xml:space="preserve">: 1.08 </w:t>
+      </w:r>
+      <w:proofErr w:type="spellStart"/>
+      <w:r>
+        <w:t>min</w:t>
+      </w:r>
+      <w:proofErr w:type="spellEnd"/>
+    </w:p>
+    <w:p>
+      <w:pPr>
+        <w:spacing w:after="0" w:line="240" w:lineRule="auto"/>
+      </w:pPr>
+      <w:r>
+        <w:t xml:space="preserve">new </w:t>
+      </w:r>
+      <w:proofErr w:type="spellStart"/>
+      <w:r>
+        <w:t>tree</w:t>
+      </w:r>
+      <w:proofErr w:type="spellEnd"/>
+      <w:r>
+        <w:t xml:space="preserve">: 0.49 </w:t>
+      </w:r>
+      <w:proofErr w:type="spellStart"/>
+      <w:r>
+        <w:t>min</w:t>
+      </w:r>
+      <w:proofErr w:type="spellEnd"/>
+    </w:p>
+    <w:p>
+      <w:pPr>
+        <w:spacing w:after="0" w:line="240" w:lineRule="auto"/>
+      </w:pPr>
+    </w:p>
+    <w:p>
+      <w:pPr>
+        <w:spacing w:after="0" w:line="240" w:lineRule="auto"/>
+      </w:pPr>
+      <w:r>
+        <w:t>risparmio tempo nelle sequenze più l</w:t>
+      </w:r>
+      <w:r>
+        <w:t>unghe di 2 infatti l’</w:t>
+      </w:r>
+      <w:proofErr w:type="spellStart"/>
+      <w:r>
+        <w:t>old</w:t>
+      </w:r>
+      <w:proofErr w:type="spellEnd"/>
+      <w:r>
+        <w:t xml:space="preserve"> </w:t>
+      </w:r>
+      <w:proofErr w:type="spellStart"/>
+      <w:r>
+        <w:t>tree</w:t>
+      </w:r>
+      <w:proofErr w:type="spellEnd"/>
+      <w:r>
+        <w:t xml:space="preserve"> si doveva ricalcolare tutto il set of </w:t>
+      </w:r>
+      <w:proofErr w:type="spellStart"/>
+      <w:r>
+        <w:t>instance</w:t>
+      </w:r>
+      <w:proofErr w:type="spellEnd"/>
+      <w:r>
+        <w:t xml:space="preserve"> dell’intera sequenza, invece con quello nuovo il set lo calcola solo sulla parte aggiunta nuova</w:t>
+      </w:r>
+    </w:p>
+    <w:p>
+      <w:pPr>
+        <w:spacing w:after="0" w:line="240" w:lineRule="auto"/>
+      </w:pPr>
+    </w:p>
+    <w:p>
+      <w:pPr>
+        <w:spacing w:after="0" w:line="240" w:lineRule="auto"/>
+      </w:pPr>
+      <w:r>
+        <w:t>03/05/19</w:t>
+      </w:r>
+    </w:p>
+    <w:p>
+      <w:pPr>
+        <w:spacing w:after="0" w:line="240" w:lineRule="auto"/>
+      </w:pPr>
+      <w:proofErr w:type="spellStart"/>
+      <w:r>
+        <w:lastRenderedPageBreak/>
+        <w:t>Fixato</w:t>
+      </w:r>
+      <w:proofErr w:type="spellEnd"/>
+      <w:r>
+        <w:t xml:space="preserve"> il codice adesso </w:t>
+      </w:r>
+      <w:proofErr w:type="spellStart"/>
+      <w:r>
+        <w:t>funzinona</w:t>
+      </w:r>
+      <w:proofErr w:type="spellEnd"/>
+      <w:r>
+        <w:t xml:space="preserve"> bene la parte di generazione anche di sequenze con 3 tipi. Da creare il controllo interno alle sequenze (non devono contenere lo stesso tipo 2 volte o sì?) </w:t>
+      </w:r>
+    </w:p>
+    <w:p>
+      <w:pPr>
+        <w:spacing w:after="0" w:line="240" w:lineRule="auto"/>
+      </w:pPr>
+    </w:p>
+    <w:p>
+      <w:pPr>
+        <w:spacing w:after="0" w:line="240" w:lineRule="auto"/>
+      </w:pPr>
+      <w:r>
+        <w:t xml:space="preserve">To do: sistemare il codice in modo che sia presentabile e scrivere un po’ una relazione sul suo </w:t>
+      </w:r>
+      <w:proofErr w:type="spellStart"/>
+      <w:r>
+        <w:t>funzinoamento</w:t>
+      </w:r>
+      <w:proofErr w:type="spellEnd"/>
+    </w:p>
+    <w:p>
+      <w:pPr>
+        <w:spacing w:after="0" w:line="240" w:lineRule="auto"/>
+      </w:pPr>
+    </w:p>
+    <w:p>
+      <w:pPr>
+        <w:spacing w:after="0" w:line="240" w:lineRule="auto"/>
+      </w:pPr>
+      <w:r>
+        <w:t>06/05/19</w:t>
+      </w:r>
+    </w:p>
+    <w:p>
+      <w:pPr>
+        <w:spacing w:after="0" w:line="240" w:lineRule="auto"/>
+      </w:pPr>
+    </w:p>
+    <w:p>
+      <w:pPr>
+        <w:spacing w:after="0" w:line="240" w:lineRule="auto"/>
+      </w:pPr>
+      <w:r>
+        <w:t>Fare metodo che valuta se all’interno di una sequenza candidata (o che si sta valutando) ci siano o meno tipi di eventi ripetuti, e nel caso eliminarla</w:t>
+      </w:r>
+    </w:p>
+    <w:p>
+      <w:pPr>
+        <w:spacing w:after="0" w:line="240" w:lineRule="auto"/>
+      </w:pPr>
+      <w:r>
+        <w:t xml:space="preserve">RISOLTO aggiunto metodo </w:t>
+      </w:r>
+      <w:proofErr w:type="spellStart"/>
+      <w:r>
+        <w:t>checkDouble</w:t>
+      </w:r>
+      <w:proofErr w:type="spellEnd"/>
+      <w:r>
+        <w:t xml:space="preserve"> che effettua il controllo e applicato al </w:t>
+      </w:r>
+      <w:proofErr w:type="spellStart"/>
+      <w:r>
+        <w:t>candidateGenTree</w:t>
+      </w:r>
+      <w:proofErr w:type="spellEnd"/>
+      <w:r>
+        <w:t>!!</w:t>
+      </w:r>
+    </w:p>
+    <w:p>
+      <w:pPr>
+        <w:spacing w:after="0" w:line="240" w:lineRule="auto"/>
+      </w:pPr>
+    </w:p>
+    <w:p>
+      <w:pPr>
+        <w:spacing w:after="0" w:line="240" w:lineRule="auto"/>
+      </w:pPr>
+      <w:r>
+        <w:t xml:space="preserve">Iniziato a scrivere la </w:t>
+      </w:r>
+      <w:proofErr w:type="spellStart"/>
+      <w:r>
+        <w:t>verifyTopCandidates</w:t>
+      </w:r>
+      <w:proofErr w:type="spellEnd"/>
+      <w:r>
+        <w:t xml:space="preserve"> che fa la </w:t>
+      </w:r>
+      <w:proofErr w:type="spellStart"/>
+      <w:r>
+        <w:t>verify</w:t>
+      </w:r>
+      <w:proofErr w:type="spellEnd"/>
+      <w:r>
+        <w:t xml:space="preserve"> di </w:t>
+      </w:r>
+      <w:proofErr w:type="spellStart"/>
+      <w:r>
+        <w:t>candidates</w:t>
+      </w:r>
+      <w:proofErr w:type="spellEnd"/>
+      <w:r>
+        <w:t xml:space="preserve"> lunghi </w:t>
+      </w:r>
+      <w:proofErr w:type="spellStart"/>
+      <w:r>
+        <w:t>lun</w:t>
+      </w:r>
+      <w:proofErr w:type="spellEnd"/>
+      <w:r>
+        <w:t>, con un certo teta, con un vincolo n di elementi da restituire, in modo da avere i più significativi!</w:t>
+      </w:r>
+    </w:p>
+    <w:p>
+      <w:pPr>
+        <w:spacing w:after="0" w:line="240" w:lineRule="auto"/>
+      </w:pPr>
+      <w:r>
+        <w:t xml:space="preserve">Devo sviluppare la parte di </w:t>
+      </w:r>
+      <w:proofErr w:type="spellStart"/>
+      <w:r>
+        <w:t>deleteBadSeq</w:t>
+      </w:r>
+      <w:proofErr w:type="spellEnd"/>
+      <w:r>
+        <w:t xml:space="preserve"> (vedi foglio)</w:t>
+      </w:r>
+    </w:p>
+    <w:p>
+      <w:pPr>
+        <w:spacing w:after="0" w:line="240" w:lineRule="auto"/>
+      </w:pPr>
+    </w:p>
+    <w:p>
+      <w:pPr>
+        <w:spacing w:after="0" w:line="240" w:lineRule="auto"/>
+      </w:pPr>
+      <w:r>
+        <w:t>07/05/19</w:t>
+      </w:r>
+    </w:p>
+    <w:p>
+      <w:pPr>
+        <w:spacing w:after="0" w:line="240" w:lineRule="auto"/>
+      </w:pPr>
+    </w:p>
+    <w:p>
+      <w:pPr>
+        <w:spacing w:after="0" w:line="240" w:lineRule="auto"/>
+      </w:pPr>
+      <w:r>
+        <w:t xml:space="preserve">Completato il metodo </w:t>
+      </w:r>
+      <w:proofErr w:type="spellStart"/>
+      <w:r>
+        <w:t>verifyTopCandidates</w:t>
+      </w:r>
+      <w:proofErr w:type="spellEnd"/>
+      <w:r>
+        <w:t xml:space="preserve"> che fa la </w:t>
+      </w:r>
+      <w:proofErr w:type="spellStart"/>
+      <w:r>
+        <w:t>verify</w:t>
+      </w:r>
+      <w:proofErr w:type="spellEnd"/>
+      <w:r>
+        <w:t xml:space="preserve"> delle top n sequenze </w:t>
+      </w:r>
+    </w:p>
+    <w:p>
+      <w:pPr>
+        <w:spacing w:after="0" w:line="240" w:lineRule="auto"/>
+      </w:pPr>
+      <w:r>
+        <w:t xml:space="preserve">Scritto la </w:t>
+      </w:r>
+      <w:proofErr w:type="spellStart"/>
+      <w:r>
+        <w:t>stbfmTop</w:t>
+      </w:r>
+      <w:proofErr w:type="spellEnd"/>
+      <w:r>
+        <w:t xml:space="preserve"> che utilizza il metodo </w:t>
+      </w:r>
+      <w:proofErr w:type="spellStart"/>
+      <w:r>
+        <w:t>verifyTopCandidates</w:t>
+      </w:r>
+      <w:proofErr w:type="spellEnd"/>
+      <w:r>
+        <w:t xml:space="preserve"> ma </w:t>
+      </w:r>
+      <w:proofErr w:type="spellStart"/>
+      <w:r>
+        <w:t>no</w:t>
+      </w:r>
+      <w:proofErr w:type="spellEnd"/>
+      <w:r>
+        <w:t xml:space="preserve"> funziona nel modo esatto in cui dovrebbe, mi inserisce più elementi di quelli che gli ho specificato</w:t>
+      </w:r>
+    </w:p>
+    <w:p>
+      <w:pPr>
+        <w:spacing w:after="0" w:line="240" w:lineRule="auto"/>
+      </w:pPr>
+      <w:r>
+        <w:t>Risolto quel problema ma ora mi elimina troppe sequenze che non ritrova</w:t>
+      </w:r>
+    </w:p>
+    <w:p>
+      <w:pPr>
+        <w:spacing w:after="0" w:line="240" w:lineRule="auto"/>
+      </w:pPr>
+      <w:r>
+        <w:t xml:space="preserve">Dovrei aver risolto il problema dividendo l’eliminazione delle sequenze nella lista top e lista </w:t>
+      </w:r>
+      <w:proofErr w:type="spellStart"/>
+      <w:r>
+        <w:t>candidates</w:t>
+      </w:r>
+      <w:proofErr w:type="spellEnd"/>
+    </w:p>
+    <w:p>
+      <w:pPr>
+        <w:spacing w:after="0" w:line="240" w:lineRule="auto"/>
+      </w:pPr>
+    </w:p>
+    <w:p>
+      <w:pPr>
+        <w:spacing w:after="0" w:line="240" w:lineRule="auto"/>
+        <w:rPr>
+          <w:u w:val="single"/>
+        </w:rPr>
+      </w:pPr>
+      <w:r>
+        <w:rPr>
+          <w:u w:val="single"/>
+        </w:rPr>
+        <w:t>Cose da dire al prof:</w:t>
+      </w:r>
+    </w:p>
+    <w:p>
+      <w:pPr>
+        <w:spacing w:after="0" w:line="240" w:lineRule="auto"/>
+      </w:pPr>
+      <w:r>
+        <w:t>nuova struttura ad albero utilizzata:</w:t>
+      </w:r>
+    </w:p>
+    <w:p>
+      <w:pPr>
+        <w:pStyle w:val="Paragrafoelenco"/>
+        <w:numPr>
+          <w:ilvl w:val="0"/>
+          <w:numId w:val="9"/>
+        </w:numPr>
+        <w:spacing w:after="0" w:line="240" w:lineRule="auto"/>
+      </w:pPr>
+      <w:r>
+        <w:t>Utilizzato una filosofia di puntatori tra oggetti, in questo modo basta modificare un nodo che lo legge modificato anche l’albero</w:t>
+      </w:r>
+    </w:p>
+    <w:p>
+      <w:pPr>
+        <w:pStyle w:val="Paragrafoelenco"/>
+        <w:numPr>
+          <w:ilvl w:val="0"/>
+          <w:numId w:val="9"/>
+        </w:numPr>
+        <w:spacing w:after="0" w:line="240" w:lineRule="auto"/>
+      </w:pPr>
+      <w:r>
+        <w:t xml:space="preserve">Nodo con set, parent2 funziona e lo uso </w:t>
+      </w:r>
+      <w:proofErr w:type="gramStart"/>
+      <w:r>
+        <w:t>nella generate</w:t>
+      </w:r>
+      <w:proofErr w:type="gramEnd"/>
+    </w:p>
+    <w:p>
+      <w:pPr>
+        <w:pStyle w:val="Paragrafoelenco"/>
+        <w:numPr>
+          <w:ilvl w:val="0"/>
+          <w:numId w:val="9"/>
+        </w:numPr>
+        <w:spacing w:after="0" w:line="240" w:lineRule="auto"/>
+      </w:pPr>
+      <w:proofErr w:type="spellStart"/>
+      <w:r>
+        <w:t>Candidates</w:t>
+      </w:r>
+      <w:proofErr w:type="spellEnd"/>
+      <w:r>
+        <w:t>, ha senso (spero) io lo utilizzo per tenere in memoria tutte le sequenze accettate dall’albero</w:t>
+      </w:r>
+    </w:p>
+    <w:p>
+      <w:pPr>
+        <w:spacing w:after="0" w:line="240" w:lineRule="auto"/>
+      </w:pPr>
+      <w:r>
+        <w:t xml:space="preserve">Divisione della computazione tra </w:t>
+      </w:r>
+      <w:proofErr w:type="spellStart"/>
+      <w:r>
+        <w:t>candidates</w:t>
+      </w:r>
+      <w:proofErr w:type="spellEnd"/>
+      <w:r>
+        <w:t xml:space="preserve"> e </w:t>
+      </w:r>
+      <w:proofErr w:type="spellStart"/>
+      <w:r>
+        <w:t>verify</w:t>
+      </w:r>
+      <w:proofErr w:type="spellEnd"/>
+      <w:r>
+        <w:t xml:space="preserve">, spiego perché e aggiunta del </w:t>
+      </w:r>
+      <w:proofErr w:type="spellStart"/>
+      <w:r>
+        <w:t>threshold</w:t>
+      </w:r>
+      <w:proofErr w:type="spellEnd"/>
+    </w:p>
+    <w:p>
+      <w:pPr>
+        <w:spacing w:after="0" w:line="240" w:lineRule="auto"/>
+      </w:pPr>
+      <w:r>
+        <w:t xml:space="preserve">Costruzione della </w:t>
+      </w:r>
+      <w:proofErr w:type="spellStart"/>
+      <w:r>
+        <w:t>verifyTop</w:t>
+      </w:r>
+      <w:proofErr w:type="spellEnd"/>
+      <w:r>
+        <w:t xml:space="preserve"> e come ho gestito i vari casi, in particolare che io mi baso sempre sui miei </w:t>
+      </w:r>
+      <w:proofErr w:type="spellStart"/>
+      <w:r>
+        <w:t>candidates</w:t>
+      </w:r>
+      <w:proofErr w:type="spellEnd"/>
+      <w:r>
+        <w:t xml:space="preserve"> invece che su Lm come il paper</w:t>
+      </w:r>
+      <w:r>
+        <w:t>, per comodità e per buon senso</w:t>
+      </w:r>
+      <w:r>
+        <w:t>, problema non avendo lm non so quando fermarmi nel generale (capire come fare</w:t>
+      </w:r>
+      <w:r>
+        <w:t xml:space="preserve"> – basta valutare se ha inserito o meno delle nuove sequenze</w:t>
+      </w:r>
+      <w:r>
+        <w:t>)</w:t>
+      </w:r>
+    </w:p>
+    <w:p>
+      <w:pPr>
+        <w:spacing w:after="0" w:line="240" w:lineRule="auto"/>
+      </w:pPr>
+    </w:p>
+    <w:p>
+      <w:pPr>
+        <w:spacing w:after="0" w:line="240" w:lineRule="auto"/>
+      </w:pPr>
+      <w:r>
+        <w:t>Io passo il top di volta in volta al livello successivo.</w:t>
+      </w:r>
+    </w:p>
+    <w:p>
+      <w:pPr>
+        <w:spacing w:after="0" w:line="240" w:lineRule="auto"/>
+      </w:pPr>
+      <w:r>
+        <w:t>Specificare che per ora io non ho implementato l’algoritmo 1 di base per cui dovrebbe funzionare fino al livello vuoto</w:t>
+      </w:r>
+    </w:p>
+    <w:p>
+      <w:pPr>
+        <w:spacing w:after="0" w:line="240" w:lineRule="auto"/>
+      </w:pPr>
+    </w:p>
+    <w:p>
+      <w:pPr>
+        <w:spacing w:after="0" w:line="240" w:lineRule="auto"/>
+      </w:pPr>
+      <w:r>
+        <w:t>Performance: con 19 sequenze lunghe 2, teta = 0.25, n = 20, 3 livelli di albero, r = 0.1 km, t=2 giorni</w:t>
+      </w:r>
+    </w:p>
+    <w:p>
+      <w:pPr>
+        <w:spacing w:after="0" w:line="240" w:lineRule="auto"/>
+      </w:pPr>
+      <w:r>
+        <w:t xml:space="preserve">time: 5.23 </w:t>
+      </w:r>
+      <w:proofErr w:type="spellStart"/>
+      <w:r>
+        <w:t>min</w:t>
+      </w:r>
+      <w:proofErr w:type="spellEnd"/>
+      <w:r>
+        <w:t>, (2.34 per lv1-2)</w:t>
+      </w:r>
+    </w:p>
+    <w:p>
+      <w:pPr>
+        <w:spacing w:after="0" w:line="240" w:lineRule="auto"/>
+      </w:pPr>
+    </w:p>
+    <w:p>
+      <w:pPr>
+        <w:spacing w:after="0" w:line="240" w:lineRule="auto"/>
+      </w:pPr>
+      <w:r>
+        <w:t xml:space="preserve">DA FARE: </w:t>
+      </w:r>
+    </w:p>
+    <w:p>
+      <w:pPr>
+        <w:spacing w:after="0" w:line="240" w:lineRule="auto"/>
+      </w:pPr>
+      <w:r>
+        <w:t xml:space="preserve">Apriori </w:t>
+      </w:r>
+      <w:proofErr w:type="spellStart"/>
+      <w:r>
+        <w:t>algo</w:t>
+      </w:r>
+      <w:proofErr w:type="spellEnd"/>
+      <w:r>
+        <w:t xml:space="preserve"> </w:t>
+      </w:r>
+      <w:proofErr w:type="spellStart"/>
+      <w:r>
+        <w:t>decision</w:t>
+      </w:r>
+      <w:proofErr w:type="spellEnd"/>
+      <w:r>
+        <w:t xml:space="preserve"> </w:t>
+      </w:r>
+      <w:proofErr w:type="spellStart"/>
+      <w:r>
+        <w:t>trees</w:t>
+      </w:r>
+      <w:proofErr w:type="spellEnd"/>
+    </w:p>
+    <w:p>
+      <w:pPr>
+        <w:spacing w:after="0" w:line="240" w:lineRule="auto"/>
+      </w:pPr>
+      <w:r>
+        <w:t xml:space="preserve">Fp </w:t>
+      </w:r>
+      <w:proofErr w:type="spellStart"/>
+      <w:r>
+        <w:t>grow</w:t>
+      </w:r>
+      <w:proofErr w:type="spellEnd"/>
+      <w:r>
+        <w:t xml:space="preserve"> </w:t>
+      </w:r>
+      <w:proofErr w:type="spellStart"/>
+      <w:r>
+        <w:t>algorithm</w:t>
+      </w:r>
+      <w:proofErr w:type="spellEnd"/>
+    </w:p>
+    <w:p>
+      <w:pPr>
+        <w:spacing w:after="0" w:line="240" w:lineRule="auto"/>
+      </w:pPr>
+      <w:r>
+        <w:t>Capire la logica di questi algoritmi e studiare come possono migliorare la nostra computazione</w:t>
+      </w:r>
+    </w:p>
+    <w:p>
+      <w:pPr>
+        <w:spacing w:after="0" w:line="240" w:lineRule="auto"/>
+      </w:pPr>
+    </w:p>
+    <w:p>
+      <w:pPr>
+        <w:spacing w:after="0" w:line="240" w:lineRule="auto"/>
+      </w:pPr>
+      <w:r>
+        <w:t>E verifico i risultati correttamente</w:t>
+      </w:r>
+    </w:p>
+    <w:p>
+      <w:pPr>
+        <w:spacing w:after="0" w:line="240" w:lineRule="auto"/>
+      </w:pPr>
+    </w:p>
+    <w:p>
+      <w:pPr>
+        <w:spacing w:after="0" w:line="240" w:lineRule="auto"/>
+      </w:pPr>
+      <w:r>
+        <w:t>09/05/19</w:t>
+      </w:r>
+    </w:p>
+    <w:p>
+      <w:pPr>
+        <w:spacing w:after="0" w:line="240" w:lineRule="auto"/>
+      </w:pPr>
+      <w:r>
+        <w:t xml:space="preserve">Analisi </w:t>
+      </w:r>
+      <w:proofErr w:type="spellStart"/>
+      <w:r>
+        <w:t>aypriori</w:t>
+      </w:r>
+      <w:proofErr w:type="spellEnd"/>
+    </w:p>
+    <w:p>
+      <w:pPr>
+        <w:spacing w:after="0" w:line="240" w:lineRule="auto"/>
+      </w:pPr>
+      <w:proofErr w:type="spellStart"/>
+      <w:r>
+        <w:lastRenderedPageBreak/>
+        <w:t>If</w:t>
+      </w:r>
+      <w:proofErr w:type="spellEnd"/>
+      <w:r>
+        <w:t xml:space="preserve"> &lt;x&gt; </w:t>
+      </w:r>
+      <w:proofErr w:type="spellStart"/>
+      <w:r>
+        <w:t>not</w:t>
+      </w:r>
+      <w:proofErr w:type="spellEnd"/>
+      <w:r>
+        <w:t xml:space="preserve"> in &lt;y&gt; costrutto per valutare se è presente o meno un elemento in un altro</w:t>
+      </w:r>
+    </w:p>
+    <w:p>
+      <w:pPr>
+        <w:spacing w:after="0" w:line="240" w:lineRule="auto"/>
+      </w:pPr>
+      <w:r>
+        <w:t xml:space="preserve">Devo capire come gestire il </w:t>
+      </w:r>
+      <w:proofErr w:type="spellStart"/>
+      <w:r>
+        <w:t>Ck</w:t>
+      </w:r>
+      <w:proofErr w:type="spellEnd"/>
+      <w:r>
+        <w:t xml:space="preserve"> se farlo separato e non tutto insieme come in </w:t>
+      </w:r>
+      <w:proofErr w:type="spellStart"/>
+      <w:r>
+        <w:t>cadidates</w:t>
+      </w:r>
+      <w:proofErr w:type="spellEnd"/>
+      <w:r>
+        <w:t xml:space="preserve">, meglio perché gestisco tutto come nel paper! </w:t>
+      </w:r>
+    </w:p>
+    <w:p>
+      <w:pPr>
+        <w:spacing w:after="0" w:line="240" w:lineRule="auto"/>
+      </w:pPr>
+      <w:proofErr w:type="spellStart"/>
+      <w:r>
+        <w:t>Push</w:t>
+      </w:r>
+      <w:proofErr w:type="spellEnd"/>
+      <w:r>
+        <w:t xml:space="preserve"> lo stato attuale poi modifico il file</w:t>
+      </w:r>
+    </w:p>
+    <w:p>
+      <w:pPr>
+        <w:spacing w:after="0" w:line="240" w:lineRule="auto"/>
+      </w:pPr>
+    </w:p>
+    <w:p>
+      <w:pPr>
+        <w:spacing w:after="0" w:line="240" w:lineRule="auto"/>
+      </w:pPr>
       <w:bookmarkStart w:id="0" w:name="_GoBack"/>
       <w:bookmarkEnd w:id="0"/>
     </w:p>
@@ -3477,6 +4225,119 @@
     <w:nsid w:val="69D25CA0"/>
     <w:multiLevelType w:val="hybridMultilevel"/>
     <w:tmpl w:val="72780A90"/>
+    <w:lvl w:ilvl="0" w:tplc="04100001">
+      <w:start w:val="1"/>
+      <w:numFmt w:val="bullet"/>
+      <w:lvlText w:val=""/>
+      <w:lvlJc w:val="left"/>
+      <w:pPr>
+        <w:ind w:left="720" w:hanging="360"/>
+      </w:pPr>
+      <w:rPr>
+        <w:rFonts w:ascii="Symbol" w:hAnsi="Symbol" w:hint="default"/>
+      </w:rPr>
+    </w:lvl>
+    <w:lvl w:ilvl="1" w:tplc="04100003" w:tentative="1">
+      <w:start w:val="1"/>
+      <w:numFmt w:val="bullet"/>
+      <w:lvlText w:val="o"/>
+      <w:lvlJc w:val="left"/>
+      <w:pPr>
+        <w:ind w:left="1440" w:hanging="360"/>
+      </w:pPr>
+      <w:rPr>
+        <w:rFonts w:ascii="Courier New" w:hAnsi="Courier New" w:cs="Courier New" w:hint="default"/>
+      </w:rPr>
+    </w:lvl>
+    <w:lvl w:ilvl="2" w:tplc="04100005" w:tentative="1">
+      <w:start w:val="1"/>
+      <w:numFmt w:val="bullet"/>
+      <w:lvlText w:val=""/>
+      <w:lvlJc w:val="left"/>
+      <w:pPr>
+        <w:ind w:left="2160" w:hanging="360"/>
+      </w:pPr>
+      <w:rPr>
+        <w:rFonts w:ascii="Wingdings" w:hAnsi="Wingdings" w:hint="default"/>
+      </w:rPr>
+    </w:lvl>
+    <w:lvl w:ilvl="3" w:tplc="04100001" w:tentative="1">
+      <w:start w:val="1"/>
+      <w:numFmt w:val="bullet"/>
+      <w:lvlText w:val=""/>
+      <w:lvlJc w:val="left"/>
+      <w:pPr>
+        <w:ind w:left="2880" w:hanging="360"/>
+      </w:pPr>
+      <w:rPr>
+        <w:rFonts w:ascii="Symbol" w:hAnsi="Symbol" w:hint="default"/>
+      </w:rPr>
+    </w:lvl>
+    <w:lvl w:ilvl="4" w:tplc="04100003" w:tentative="1">
+      <w:start w:val="1"/>
+      <w:numFmt w:val="bullet"/>
+      <w:lvlText w:val="o"/>
+      <w:lvlJc w:val="left"/>
+      <w:pPr>
+        <w:ind w:left="3600" w:hanging="360"/>
+      </w:pPr>
+      <w:rPr>
+        <w:rFonts w:ascii="Courier New" w:hAnsi="Courier New" w:cs="Courier New" w:hint="default"/>
+      </w:rPr>
+    </w:lvl>
+    <w:lvl w:ilvl="5" w:tplc="04100005" w:tentative="1">
+      <w:start w:val="1"/>
+      <w:numFmt w:val="bullet"/>
+      <w:lvlText w:val=""/>
+      <w:lvlJc w:val="left"/>
+      <w:pPr>
+        <w:ind w:left="4320" w:hanging="360"/>
+      </w:pPr>
+      <w:rPr>
+        <w:rFonts w:ascii="Wingdings" w:hAnsi="Wingdings" w:hint="default"/>
+      </w:rPr>
+    </w:lvl>
+    <w:lvl w:ilvl="6" w:tplc="04100001" w:tentative="1">
+      <w:start w:val="1"/>
+      <w:numFmt w:val="bullet"/>
+      <w:lvlText w:val=""/>
+      <w:lvlJc w:val="left"/>
+      <w:pPr>
+        <w:ind w:left="5040" w:hanging="360"/>
+      </w:pPr>
+      <w:rPr>
+        <w:rFonts w:ascii="Symbol" w:hAnsi="Symbol" w:hint="default"/>
+      </w:rPr>
+    </w:lvl>
+    <w:lvl w:ilvl="7" w:tplc="04100003" w:tentative="1">
+      <w:start w:val="1"/>
+      <w:numFmt w:val="bullet"/>
+      <w:lvlText w:val="o"/>
+      <w:lvlJc w:val="left"/>
+      <w:pPr>
+        <w:ind w:left="5760" w:hanging="360"/>
+      </w:pPr>
+      <w:rPr>
+        <w:rFonts w:ascii="Courier New" w:hAnsi="Courier New" w:cs="Courier New" w:hint="default"/>
+      </w:rPr>
+    </w:lvl>
+    <w:lvl w:ilvl="8" w:tplc="04100005" w:tentative="1">
+      <w:start w:val="1"/>
+      <w:numFmt w:val="bullet"/>
+      <w:lvlText w:val=""/>
+      <w:lvlJc w:val="left"/>
+      <w:pPr>
+        <w:ind w:left="6480" w:hanging="360"/>
+      </w:pPr>
+      <w:rPr>
+        <w:rFonts w:ascii="Wingdings" w:hAnsi="Wingdings" w:hint="default"/>
+      </w:rPr>
+    </w:lvl>
+  </w:abstractNum>
+  <w:abstractNum w:abstractNumId="8" w15:restartNumberingAfterBreak="0">
+    <w:nsid w:val="746110E5"/>
+    <w:multiLevelType w:val="hybridMultilevel"/>
+    <w:tmpl w:val="ADECD354"/>
     <w:lvl w:ilvl="0" w:tplc="04100001">
       <w:start w:val="1"/>
       <w:numFmt w:val="bullet"/>
@@ -3609,6 +4470,9 @@
   </w:num>
   <w:num w:numId="8">
     <w:abstractNumId w:val="4"/>
+  </w:num>
+  <w:num w:numId="9">
+    <w:abstractNumId w:val="8"/>
   </w:num>
 </w:numbering>
 </file>

</xml_diff>

<commit_message>
SPTree3 senza condidates funzionante con test a 4 livelli
</commit_message>
<xml_diff>
--- a/AppGiornalieri.docx
+++ b/AppGiornalieri.docx
@@ -3269,6 +3269,7 @@
       <w:pPr>
         <w:spacing w:after="0" w:line="240" w:lineRule="auto"/>
       </w:pPr>
+      <w:bookmarkStart w:id="0" w:name="_Hlk8466941"/>
       <w:r>
         <w:t>Performance: con 19 sequenze lunghe 2, teta = 0.25, n = 20, 3 livelli di albero, r = 0.1 km, t=2 giorni</w:t>
       </w:r>
@@ -3289,6 +3290,7 @@
         <w:t>, (2.34 per lv1-2)</w:t>
       </w:r>
     </w:p>
+    <w:bookmarkEnd w:id="0"/>
     <w:p>
       <w:pPr>
         <w:spacing w:after="0" w:line="240" w:lineRule="auto"/>
@@ -3391,13 +3393,8 @@
         <w:spacing w:after="0" w:line="240" w:lineRule="auto"/>
       </w:pPr>
       <w:r>
-        <w:t xml:space="preserve">Analisi </w:t>
-      </w:r>
-      <w:proofErr w:type="spellStart"/>
-      <w:r>
-        <w:t>aypriori</w:t>
-      </w:r>
-      <w:proofErr w:type="spellEnd"/>
+        <w:t>Analisi apriori</w:t>
+      </w:r>
     </w:p>
     <w:p>
       <w:pPr>
@@ -3467,8 +3464,546 @@
       <w:pPr>
         <w:spacing w:after="0" w:line="240" w:lineRule="auto"/>
       </w:pPr>
-      <w:bookmarkStart w:id="0" w:name="_GoBack"/>
-      <w:bookmarkEnd w:id="0"/>
+      <w:r>
+        <w:t xml:space="preserve">SPTree3 !! in questo nuovo albero tolgo i </w:t>
+      </w:r>
+      <w:proofErr w:type="spellStart"/>
+      <w:r>
+        <w:t>candidates</w:t>
+      </w:r>
+      <w:proofErr w:type="spellEnd"/>
+      <w:r>
+        <w:t xml:space="preserve"> che dovranno essere gestiti esternamente!!</w:t>
+      </w:r>
+    </w:p>
+    <w:p>
+      <w:pPr>
+        <w:spacing w:after="0" w:line="240" w:lineRule="auto"/>
+      </w:pPr>
+    </w:p>
+    <w:p>
+      <w:pPr>
+        <w:spacing w:after="0" w:line="240" w:lineRule="auto"/>
+      </w:pPr>
+      <w:r>
+        <w:t xml:space="preserve">TODO: devo sostituire i commenti di eliminazione rispettando l’algoritmo del paper!! </w:t>
+      </w:r>
+      <w:proofErr w:type="gramStart"/>
+      <w:r>
+        <w:t>In particolare</w:t>
+      </w:r>
+      <w:proofErr w:type="gramEnd"/>
+      <w:r>
+        <w:t xml:space="preserve"> stai attendo a quale delle liste elimino</w:t>
+      </w:r>
+    </w:p>
+    <w:p>
+      <w:pPr>
+        <w:spacing w:after="0" w:line="240" w:lineRule="auto"/>
+      </w:pPr>
+      <w:r>
+        <w:t xml:space="preserve">E la </w:t>
+      </w:r>
+      <w:proofErr w:type="spellStart"/>
+      <w:r>
+        <w:t>return</w:t>
+      </w:r>
+      <w:proofErr w:type="spellEnd"/>
+      <w:r>
+        <w:t xml:space="preserve"> [top, </w:t>
+      </w:r>
+      <w:proofErr w:type="spellStart"/>
+      <w:r>
+        <w:t>seqlist</w:t>
+      </w:r>
+      <w:proofErr w:type="spellEnd"/>
+      <w:r>
+        <w:t>(</w:t>
+      </w:r>
+      <w:proofErr w:type="spellStart"/>
+      <w:r>
+        <w:t>lungx</w:t>
+      </w:r>
+      <w:proofErr w:type="spellEnd"/>
+      <w:r>
+        <w:t>)]</w:t>
+      </w:r>
+    </w:p>
+    <w:p>
+      <w:pPr>
+        <w:spacing w:after="0" w:line="240" w:lineRule="auto"/>
+      </w:pPr>
+    </w:p>
+    <w:p>
+      <w:pPr>
+        <w:spacing w:after="0" w:line="240" w:lineRule="auto"/>
+      </w:pPr>
+    </w:p>
+    <w:p>
+      <w:pPr>
+        <w:spacing w:after="0" w:line="240" w:lineRule="auto"/>
+      </w:pPr>
+      <w:r>
+        <w:t>11/05/19</w:t>
+      </w:r>
+    </w:p>
+    <w:p>
+      <w:pPr>
+        <w:spacing w:after="0" w:line="240" w:lineRule="auto"/>
+      </w:pPr>
+      <w:r>
+        <w:t xml:space="preserve">Ho sistemato </w:t>
+      </w:r>
+      <w:proofErr w:type="spellStart"/>
+      <w:r>
+        <w:t>finalmento</w:t>
+      </w:r>
+      <w:proofErr w:type="spellEnd"/>
+      <w:r>
+        <w:t xml:space="preserve"> SPTree3, albero in cui non ho i </w:t>
+      </w:r>
+      <w:proofErr w:type="spellStart"/>
+      <w:r>
+        <w:t>candidates</w:t>
+      </w:r>
+      <w:proofErr w:type="spellEnd"/>
+    </w:p>
+    <w:p>
+      <w:pPr>
+        <w:spacing w:after="0" w:line="240" w:lineRule="auto"/>
+      </w:pPr>
+      <w:r>
+        <w:t xml:space="preserve">Ho sistemato l’intero codice in modo che funzioni come prima e sfrutti le informazioni precedenti (MOLTO PIÙ </w:t>
+      </w:r>
+      <w:proofErr w:type="spellStart"/>
+      <w:r>
+        <w:t>SIMiLE</w:t>
+      </w:r>
+      <w:proofErr w:type="spellEnd"/>
+      <w:r>
+        <w:t xml:space="preserve"> AL PAPER).</w:t>
+      </w:r>
+    </w:p>
+    <w:p>
+      <w:pPr>
+        <w:spacing w:after="0" w:line="240" w:lineRule="auto"/>
+      </w:pPr>
+      <w:proofErr w:type="spellStart"/>
+      <w:proofErr w:type="gramStart"/>
+      <w:r>
+        <w:t>candidateGenTree</w:t>
+      </w:r>
+      <w:proofErr w:type="spellEnd"/>
+      <w:r>
+        <w:t>(</w:t>
+      </w:r>
+      <w:proofErr w:type="spellStart"/>
+      <w:proofErr w:type="gramEnd"/>
+      <w:r>
+        <w:t>candidates</w:t>
+      </w:r>
+      <w:proofErr w:type="spellEnd"/>
+      <w:r>
+        <w:t xml:space="preserve">, </w:t>
+      </w:r>
+      <w:proofErr w:type="spellStart"/>
+      <w:r>
+        <w:t>tree</w:t>
+      </w:r>
+      <w:proofErr w:type="spellEnd"/>
+      <w:r>
+        <w:t xml:space="preserve">) </w:t>
+      </w:r>
+    </w:p>
+    <w:p>
+      <w:pPr>
+        <w:spacing w:after="0" w:line="240" w:lineRule="auto"/>
+      </w:pPr>
+      <w:r>
+        <w:t xml:space="preserve">chiede in input la lista di candidati di lunghezza l-1 (non effettua più questo controllo) genera le nuove sequenze accettate dall’albero in input e le restituisce al chiamante sottoforma di lista </w:t>
+      </w:r>
+    </w:p>
+    <w:p>
+      <w:pPr>
+        <w:spacing w:after="0" w:line="240" w:lineRule="auto"/>
+      </w:pPr>
+    </w:p>
+    <w:p>
+      <w:pPr>
+        <w:spacing w:after="0" w:line="240" w:lineRule="auto"/>
+        <w:rPr>
+          <w:lang w:val="en-US"/>
+        </w:rPr>
+      </w:pPr>
+      <w:proofErr w:type="spellStart"/>
+      <w:proofErr w:type="gramStart"/>
+      <w:r>
+        <w:rPr>
+          <w:lang w:val="en-US"/>
+        </w:rPr>
+        <w:t>verifyTopCandidates</w:t>
+      </w:r>
+      <w:proofErr w:type="spellEnd"/>
+      <w:r>
+        <w:rPr>
+          <w:lang w:val="en-US"/>
+        </w:rPr>
+        <w:t>(</w:t>
+      </w:r>
+      <w:proofErr w:type="gramEnd"/>
+      <w:r>
+        <w:rPr>
+          <w:lang w:val="en-US"/>
+        </w:rPr>
+        <w:t xml:space="preserve">candidates, </w:t>
+      </w:r>
+      <w:proofErr w:type="spellStart"/>
+      <w:r>
+        <w:rPr>
+          <w:lang w:val="en-US"/>
+        </w:rPr>
+        <w:t>teta</w:t>
+      </w:r>
+      <w:proofErr w:type="spellEnd"/>
+      <w:r>
+        <w:rPr>
+          <w:lang w:val="en-US"/>
+        </w:rPr>
+        <w:t xml:space="preserve">, top, num, tree) </w:t>
+      </w:r>
+    </w:p>
+    <w:p>
+      <w:pPr>
+        <w:spacing w:after="0" w:line="240" w:lineRule="auto"/>
+      </w:pPr>
+      <w:r>
+        <w:t xml:space="preserve">ha in input </w:t>
+      </w:r>
+      <w:proofErr w:type="gramStart"/>
+      <w:r>
+        <w:t>i</w:t>
+      </w:r>
+      <w:r>
+        <w:t xml:space="preserve"> candidate</w:t>
+      </w:r>
+      <w:proofErr w:type="gramEnd"/>
+      <w:r>
+        <w:t xml:space="preserve"> d</w:t>
+      </w:r>
+      <w:r>
+        <w:t>a valutare, il teta da applicare, le top sequenze trovate finora, il numero di elementi da considerare e l’albero della computazione</w:t>
+      </w:r>
+    </w:p>
+    <w:p>
+      <w:pPr>
+        <w:spacing w:after="0" w:line="240" w:lineRule="auto"/>
+      </w:pPr>
+      <w:r>
+        <w:t xml:space="preserve">questo restituisce i futuri candidati da considerare accoppiati con i top(n) trovati finora, ovvero: </w:t>
+      </w:r>
+    </w:p>
+    <w:p>
+      <w:pPr>
+        <w:spacing w:after="0" w:line="240" w:lineRule="auto"/>
+      </w:pPr>
+      <w:proofErr w:type="spellStart"/>
+      <w:r>
+        <w:t>return</w:t>
+      </w:r>
+      <w:proofErr w:type="spellEnd"/>
+      <w:r>
+        <w:t xml:space="preserve"> [</w:t>
+      </w:r>
+      <w:proofErr w:type="spellStart"/>
+      <w:r>
+        <w:t>seqFuture</w:t>
+      </w:r>
+      <w:proofErr w:type="spellEnd"/>
+      <w:r>
+        <w:t>, [</w:t>
+      </w:r>
+      <w:proofErr w:type="spellStart"/>
+      <w:r>
+        <w:t>seqTop</w:t>
+      </w:r>
+      <w:proofErr w:type="spellEnd"/>
+      <w:r>
+        <w:t xml:space="preserve">, </w:t>
+      </w:r>
+      <w:proofErr w:type="spellStart"/>
+      <w:r>
+        <w:t>piTop</w:t>
+      </w:r>
+      <w:proofErr w:type="spellEnd"/>
+      <w:r>
+        <w:t>]]</w:t>
+      </w:r>
+    </w:p>
+    <w:p>
+      <w:pPr>
+        <w:spacing w:after="0" w:line="240" w:lineRule="auto"/>
+      </w:pPr>
+    </w:p>
+    <w:p>
+      <w:pPr>
+        <w:spacing w:after="0" w:line="240" w:lineRule="auto"/>
+      </w:pPr>
+      <w:proofErr w:type="spellStart"/>
+      <w:r>
+        <w:t>STBFMinerTop</w:t>
+      </w:r>
+      <w:proofErr w:type="spellEnd"/>
+      <w:r>
+        <w:t xml:space="preserve">: considera questi nuovi metodi e si comporta come </w:t>
+      </w:r>
+      <w:proofErr w:type="gramStart"/>
+      <w:r>
+        <w:t>l’</w:t>
+      </w:r>
+      <w:proofErr w:type="spellStart"/>
+      <w:r>
+        <w:t>Algo</w:t>
+      </w:r>
+      <w:proofErr w:type="spellEnd"/>
+      <w:r>
+        <w:t>[</w:t>
+      </w:r>
+      <w:proofErr w:type="gramEnd"/>
+      <w:r>
+        <w:t>1] del paper</w:t>
+      </w:r>
+    </w:p>
+    <w:p>
+      <w:pPr>
+        <w:spacing w:after="0" w:line="240" w:lineRule="auto"/>
+      </w:pPr>
+    </w:p>
+    <w:p>
+      <w:pPr>
+        <w:spacing w:after="0" w:line="240" w:lineRule="auto"/>
+      </w:pPr>
+      <w:r>
+        <w:t xml:space="preserve">Performance: con 19 sequenze lunghe 2, teta = 0.25, n = </w:t>
+      </w:r>
+      <w:r>
+        <w:rPr>
+          <w:b/>
+        </w:rPr>
+        <w:t>1</w:t>
+      </w:r>
+      <w:r>
+        <w:rPr>
+          <w:b/>
+        </w:rPr>
+        <w:t>0</w:t>
+      </w:r>
+      <w:r>
+        <w:t>, 3 livelli di albero, r = 0.1 km, t=2 giorni</w:t>
+      </w:r>
+    </w:p>
+    <w:p>
+      <w:pPr>
+        <w:spacing w:after="0" w:line="240" w:lineRule="auto"/>
+      </w:pPr>
+      <w:r>
+        <w:t xml:space="preserve">time: </w:t>
+      </w:r>
+      <w:r>
+        <w:t>2.25</w:t>
+      </w:r>
+      <w:r>
+        <w:t xml:space="preserve"> </w:t>
+      </w:r>
+      <w:proofErr w:type="spellStart"/>
+      <w:r>
+        <w:t>min</w:t>
+      </w:r>
+      <w:proofErr w:type="spellEnd"/>
+      <w:r>
+        <w:t>, (</w:t>
+      </w:r>
+      <w:r>
+        <w:t>1.20</w:t>
+      </w:r>
+      <w:r>
+        <w:t xml:space="preserve"> per lv1-2)</w:t>
+      </w:r>
+    </w:p>
+    <w:p>
+      <w:pPr>
+        <w:spacing w:after="0" w:line="240" w:lineRule="auto"/>
+      </w:pPr>
+    </w:p>
+    <w:p>
+      <w:pPr>
+        <w:spacing w:after="0" w:line="240" w:lineRule="auto"/>
+      </w:pPr>
+      <w:r>
+        <w:t xml:space="preserve">Performance: con 19 sequenze lunghe 2, teta = 0.25, n = </w:t>
+      </w:r>
+      <w:r>
+        <w:rPr>
+          <w:b/>
+        </w:rPr>
+        <w:t>20</w:t>
+      </w:r>
+      <w:r>
+        <w:t>, 3 livelli di albero, r = 0.1 km, t=2 giorni</w:t>
+      </w:r>
+    </w:p>
+    <w:p>
+      <w:pPr>
+        <w:spacing w:after="0" w:line="240" w:lineRule="auto"/>
+      </w:pPr>
+      <w:r>
+        <w:t xml:space="preserve">time: </w:t>
+      </w:r>
+      <w:r>
+        <w:t>2.42</w:t>
+      </w:r>
+      <w:r>
+        <w:t xml:space="preserve"> </w:t>
+      </w:r>
+      <w:proofErr w:type="spellStart"/>
+      <w:r>
+        <w:t>min</w:t>
+      </w:r>
+      <w:proofErr w:type="spellEnd"/>
+      <w:r>
+        <w:t>, (</w:t>
+      </w:r>
+      <w:r>
+        <w:t>1</w:t>
+      </w:r>
+      <w:r>
+        <w:t>.</w:t>
+      </w:r>
+      <w:r>
+        <w:t>21</w:t>
+      </w:r>
+      <w:r>
+        <w:t xml:space="preserve"> per lv1-2)</w:t>
+      </w:r>
+    </w:p>
+    <w:p>
+      <w:pPr>
+        <w:spacing w:after="0" w:line="240" w:lineRule="auto"/>
+      </w:pPr>
+    </w:p>
+    <w:p>
+      <w:pPr>
+        <w:spacing w:after="0" w:line="240" w:lineRule="auto"/>
+      </w:pPr>
+      <w:r>
+        <w:t xml:space="preserve">Performance: con 19 sequenze lunghe 2, teta = 0.25, n = </w:t>
+      </w:r>
+      <w:r>
+        <w:rPr>
+          <w:b/>
+        </w:rPr>
+        <w:t>3</w:t>
+      </w:r>
+      <w:r>
+        <w:rPr>
+          <w:b/>
+        </w:rPr>
+        <w:t>0</w:t>
+      </w:r>
+      <w:r>
+        <w:t xml:space="preserve">, </w:t>
+      </w:r>
+      <w:r>
+        <w:rPr>
+          <w:b/>
+        </w:rPr>
+        <w:t>4</w:t>
+      </w:r>
+      <w:r>
+        <w:t xml:space="preserve"> livelli di albero, r = 0.1 km, t=2 giorni</w:t>
+      </w:r>
+    </w:p>
+    <w:p>
+      <w:pPr>
+        <w:spacing w:after="0" w:line="240" w:lineRule="auto"/>
+      </w:pPr>
+      <w:r>
+        <w:t xml:space="preserve">time: </w:t>
+      </w:r>
+      <w:r>
+        <w:t>3</w:t>
+      </w:r>
+      <w:r>
+        <w:t>.4</w:t>
+      </w:r>
+      <w:r>
+        <w:t>7</w:t>
+      </w:r>
+      <w:r>
+        <w:t xml:space="preserve"> </w:t>
+      </w:r>
+      <w:proofErr w:type="spellStart"/>
+      <w:r>
+        <w:t>min</w:t>
+      </w:r>
+      <w:proofErr w:type="spellEnd"/>
+      <w:r>
+        <w:t>, (1.21 per lv1-2)</w:t>
+      </w:r>
+      <w:bookmarkStart w:id="1" w:name="_GoBack"/>
+      <w:bookmarkEnd w:id="1"/>
+    </w:p>
+    <w:p>
+      <w:pPr>
+        <w:spacing w:after="0" w:line="240" w:lineRule="auto"/>
+      </w:pPr>
+    </w:p>
+    <w:p>
+      <w:pPr>
+        <w:spacing w:after="0" w:line="240" w:lineRule="auto"/>
+      </w:pPr>
+      <w:r>
+        <w:t xml:space="preserve">TODO: </w:t>
+      </w:r>
+    </w:p>
+    <w:p>
+      <w:pPr>
+        <w:spacing w:after="0" w:line="240" w:lineRule="auto"/>
+      </w:pPr>
+      <w:r>
+        <w:t xml:space="preserve">verificare i risultati (scrivili da parte e verificali </w:t>
+      </w:r>
+      <w:proofErr w:type="gramStart"/>
+      <w:r>
+        <w:t>uno</w:t>
+      </w:r>
+      <w:proofErr w:type="gramEnd"/>
+      <w:r>
+        <w:t xml:space="preserve"> a uno – foglio </w:t>
+      </w:r>
+      <w:proofErr w:type="spellStart"/>
+      <w:r>
+        <w:t>excel</w:t>
+      </w:r>
+      <w:proofErr w:type="spellEnd"/>
+      <w:r>
+        <w:t>)</w:t>
+      </w:r>
+    </w:p>
+    <w:p>
+      <w:pPr>
+        <w:spacing w:after="0" w:line="240" w:lineRule="auto"/>
+      </w:pPr>
+      <w:r>
+        <w:t>Aggiungere indici alle tabelle crimedata2018small e crimedata2018</w:t>
+      </w:r>
+    </w:p>
+    <w:p>
+      <w:pPr>
+        <w:spacing w:after="0" w:line="240" w:lineRule="auto"/>
+      </w:pPr>
+      <w:r>
+        <w:t>Creare una nuova tabella crime2018 da 5000 record</w:t>
+      </w:r>
     </w:p>
     <w:sectPr>
       <w:pgSz w:w="11906" w:h="16838"/>

</xml_diff>

<commit_message>
fix vari e verifyData effettuato
</commit_message>
<xml_diff>
--- a/AppGiornalieri.docx
+++ b/AppGiornalieri.docx
@@ -3789,30 +3789,121 @@
         <w:rPr>
           <w:b/>
         </w:rPr>
+        <w:t>10</w:t>
+      </w:r>
+      <w:r>
+        <w:t>, 3 livelli di albero, r = 0.1 km, t=2 giorni</w:t>
+      </w:r>
+    </w:p>
+    <w:p>
+      <w:pPr>
+        <w:spacing w:after="0" w:line="240" w:lineRule="auto"/>
+      </w:pPr>
+      <w:r>
+        <w:t xml:space="preserve">time: 2.25 </w:t>
+      </w:r>
+      <w:proofErr w:type="spellStart"/>
+      <w:r>
+        <w:t>min</w:t>
+      </w:r>
+      <w:proofErr w:type="spellEnd"/>
+      <w:r>
+        <w:t>, (1.20 per lv1-2)</w:t>
+      </w:r>
+    </w:p>
+    <w:p>
+      <w:pPr>
+        <w:spacing w:after="0" w:line="240" w:lineRule="auto"/>
+      </w:pPr>
+    </w:p>
+    <w:p>
+      <w:pPr>
+        <w:spacing w:after="0" w:line="240" w:lineRule="auto"/>
+      </w:pPr>
+      <w:r>
+        <w:t xml:space="preserve">Performance: con 19 sequenze lunghe 2, teta = 0.25, n = </w:t>
+      </w:r>
+      <w:r>
+        <w:rPr>
+          <w:b/>
+        </w:rPr>
+        <w:t>20</w:t>
+      </w:r>
+      <w:r>
+        <w:t>, 3 livelli di albero, r = 0.1 km, t=2 giorni</w:t>
+      </w:r>
+    </w:p>
+    <w:p>
+      <w:pPr>
+        <w:spacing w:after="0" w:line="240" w:lineRule="auto"/>
+      </w:pPr>
+      <w:r>
+        <w:t xml:space="preserve">time: 2.42 </w:t>
+      </w:r>
+      <w:proofErr w:type="spellStart"/>
+      <w:r>
+        <w:t>min</w:t>
+      </w:r>
+      <w:proofErr w:type="spellEnd"/>
+      <w:r>
+        <w:t>, (</w:t>
+      </w:r>
+      <w:r>
         <w:t>1</w:t>
       </w:r>
       <w:r>
+        <w:t>.</w:t>
+      </w:r>
+      <w:r>
+        <w:t>21</w:t>
+      </w:r>
+      <w:r>
+        <w:t xml:space="preserve"> per lv1-2)</w:t>
+      </w:r>
+    </w:p>
+    <w:p>
+      <w:pPr>
+        <w:spacing w:after="0" w:line="240" w:lineRule="auto"/>
+      </w:pPr>
+    </w:p>
+    <w:p>
+      <w:pPr>
+        <w:spacing w:after="0" w:line="240" w:lineRule="auto"/>
+      </w:pPr>
+      <w:r>
+        <w:t xml:space="preserve">Performance: con 19 sequenze lunghe 2, teta = 0.25, n = </w:t>
+      </w:r>
+      <w:r>
         <w:rPr>
           <w:b/>
         </w:rPr>
+        <w:t>3</w:t>
+      </w:r>
+      <w:r>
+        <w:rPr>
+          <w:b/>
+        </w:rPr>
         <w:t>0</w:t>
       </w:r>
       <w:r>
-        <w:t>, 3 livelli di albero, r = 0.1 km, t=2 giorni</w:t>
-      </w:r>
-    </w:p>
-    <w:p>
-      <w:pPr>
-        <w:spacing w:after="0" w:line="240" w:lineRule="auto"/>
-      </w:pPr>
-      <w:r>
-        <w:t xml:space="preserve">time: </w:t>
-      </w:r>
-      <w:r>
-        <w:t>2.25</w:t>
-      </w:r>
-      <w:r>
-        <w:t xml:space="preserve"> </w:t>
+        <w:t xml:space="preserve">, </w:t>
+      </w:r>
+      <w:r>
+        <w:rPr>
+          <w:b/>
+        </w:rPr>
+        <w:t>4</w:t>
+      </w:r>
+      <w:r>
+        <w:t xml:space="preserve"> livelli di albero, r = 0.1 km, t=2 giorni</w:t>
+      </w:r>
+    </w:p>
+    <w:p>
+      <w:pPr>
+        <w:spacing w:after="0" w:line="240" w:lineRule="auto"/>
+      </w:pPr>
+      <w:r>
+        <w:t xml:space="preserve">time: 3.47 </w:t>
       </w:r>
       <w:proofErr w:type="spellStart"/>
       <w:r>
@@ -3820,190 +3911,172 @@
       </w:r>
       <w:proofErr w:type="spellEnd"/>
       <w:r>
-        <w:t>, (</w:t>
-      </w:r>
-      <w:r>
-        <w:t>1.20</w:t>
-      </w:r>
-      <w:r>
-        <w:t xml:space="preserve"> per lv1-2)</w:t>
-      </w:r>
-    </w:p>
-    <w:p>
-      <w:pPr>
-        <w:spacing w:after="0" w:line="240" w:lineRule="auto"/>
-      </w:pPr>
-    </w:p>
-    <w:p>
-      <w:pPr>
-        <w:spacing w:after="0" w:line="240" w:lineRule="auto"/>
-      </w:pPr>
-      <w:r>
-        <w:t xml:space="preserve">Performance: con 19 sequenze lunghe 2, teta = 0.25, n = </w:t>
-      </w:r>
-      <w:r>
-        <w:rPr>
-          <w:b/>
-        </w:rPr>
-        <w:t>20</w:t>
-      </w:r>
-      <w:r>
-        <w:t>, 3 livelli di albero, r = 0.1 km, t=2 giorni</w:t>
-      </w:r>
-    </w:p>
-    <w:p>
-      <w:pPr>
-        <w:spacing w:after="0" w:line="240" w:lineRule="auto"/>
-      </w:pPr>
-      <w:r>
-        <w:t xml:space="preserve">time: </w:t>
-      </w:r>
-      <w:r>
-        <w:t>2.42</w:t>
-      </w:r>
-      <w:r>
-        <w:t xml:space="preserve"> </w:t>
-      </w:r>
-      <w:proofErr w:type="spellStart"/>
-      <w:r>
-        <w:t>min</w:t>
-      </w:r>
-      <w:proofErr w:type="spellEnd"/>
-      <w:r>
-        <w:t>, (</w:t>
-      </w:r>
-      <w:r>
-        <w:t>1</w:t>
-      </w:r>
-      <w:r>
-        <w:t>.</w:t>
-      </w:r>
-      <w:r>
-        <w:t>21</w:t>
-      </w:r>
-      <w:r>
-        <w:t xml:space="preserve"> per lv1-2)</w:t>
-      </w:r>
-    </w:p>
-    <w:p>
-      <w:pPr>
-        <w:spacing w:after="0" w:line="240" w:lineRule="auto"/>
-      </w:pPr>
-    </w:p>
-    <w:p>
-      <w:pPr>
-        <w:spacing w:after="0" w:line="240" w:lineRule="auto"/>
-      </w:pPr>
-      <w:r>
-        <w:t xml:space="preserve">Performance: con 19 sequenze lunghe 2, teta = 0.25, n = </w:t>
-      </w:r>
-      <w:r>
-        <w:rPr>
-          <w:b/>
-        </w:rPr>
-        <w:t>3</w:t>
-      </w:r>
-      <w:r>
-        <w:rPr>
-          <w:b/>
-        </w:rPr>
-        <w:t>0</w:t>
-      </w:r>
+        <w:t>, (1.21 per lv1-2)</w:t>
+      </w:r>
+    </w:p>
+    <w:p>
+      <w:pPr>
+        <w:spacing w:after="0" w:line="240" w:lineRule="auto"/>
+      </w:pPr>
+    </w:p>
+    <w:p>
+      <w:pPr>
+        <w:spacing w:after="0" w:line="240" w:lineRule="auto"/>
+      </w:pPr>
+      <w:r>
+        <w:t>DATABASE:</w:t>
+      </w:r>
+    </w:p>
+    <w:p>
+      <w:pPr>
+        <w:spacing w:after="0" w:line="240" w:lineRule="auto"/>
+      </w:pPr>
+      <w:r>
+        <w:t xml:space="preserve">aggiunto indici a </w:t>
+      </w:r>
+      <w:proofErr w:type="spellStart"/>
+      <w:r>
+        <w:t>offence_code</w:t>
+      </w:r>
+      <w:proofErr w:type="spellEnd"/>
       <w:r>
         <w:t xml:space="preserve">, </w:t>
       </w:r>
-      <w:r>
-        <w:rPr>
-          <w:b/>
-        </w:rPr>
-        <w:t>4</w:t>
-      </w:r>
-      <w:r>
-        <w:t xml:space="preserve"> livelli di albero, r = 0.1 km, t=2 giorni</w:t>
-      </w:r>
-    </w:p>
-    <w:p>
-      <w:pPr>
-        <w:spacing w:after="0" w:line="240" w:lineRule="auto"/>
-      </w:pPr>
-      <w:r>
-        <w:t xml:space="preserve">time: </w:t>
-      </w:r>
-      <w:r>
-        <w:t>3</w:t>
-      </w:r>
-      <w:r>
-        <w:t>.4</w:t>
-      </w:r>
-      <w:r>
-        <w:t>7</w:t>
-      </w:r>
-      <w:r>
-        <w:t xml:space="preserve"> </w:t>
-      </w:r>
-      <w:proofErr w:type="spellStart"/>
-      <w:r>
-        <w:t>min</w:t>
-      </w:r>
-      <w:proofErr w:type="spellEnd"/>
-      <w:r>
-        <w:t>, (1.21 per lv1-2)</w:t>
+      <w:proofErr w:type="spellStart"/>
+      <w:r>
+        <w:t>latitude</w:t>
+      </w:r>
+      <w:proofErr w:type="spellEnd"/>
+      <w:r>
+        <w:t xml:space="preserve">, </w:t>
+      </w:r>
+      <w:proofErr w:type="spellStart"/>
+      <w:r>
+        <w:t>longitude</w:t>
+      </w:r>
+      <w:proofErr w:type="spellEnd"/>
+      <w:r>
+        <w:t>, data (per ottimizzare il tutto)</w:t>
+      </w:r>
+    </w:p>
+    <w:p>
+      <w:pPr>
+        <w:spacing w:after="0" w:line="240" w:lineRule="auto"/>
+      </w:pPr>
+      <w:r>
+        <w:t>nuova tabella:</w:t>
+      </w:r>
+    </w:p>
+    <w:p>
+      <w:pPr>
+        <w:spacing w:after="0" w:line="240" w:lineRule="auto"/>
+      </w:pPr>
+      <w:r>
+        <w:t>crimedata2018_4000: contiene crimini del 2018 (part one) 4270 record (indici come sopra)</w:t>
+      </w:r>
+    </w:p>
+    <w:p>
+      <w:pPr>
+        <w:spacing w:after="0" w:line="240" w:lineRule="auto"/>
+      </w:pPr>
+      <w:r>
+        <w:t xml:space="preserve">TODO: </w:t>
+      </w:r>
+    </w:p>
+    <w:p>
+      <w:pPr>
+        <w:spacing w:after="0" w:line="240" w:lineRule="auto"/>
+      </w:pPr>
+      <w:r>
+        <w:t xml:space="preserve">verificare i risultati (scrivili da parte e verificali </w:t>
+      </w:r>
+      <w:proofErr w:type="gramStart"/>
+      <w:r>
+        <w:t>uno</w:t>
+      </w:r>
+      <w:proofErr w:type="gramEnd"/>
+      <w:r>
+        <w:t xml:space="preserve"> a uno – foglio </w:t>
+      </w:r>
+      <w:proofErr w:type="spellStart"/>
+      <w:r>
+        <w:t>excel</w:t>
+      </w:r>
+      <w:proofErr w:type="spellEnd"/>
+      <w:r>
+        <w:t>)</w:t>
+      </w:r>
+    </w:p>
+    <w:p>
+      <w:pPr>
+        <w:spacing w:after="0" w:line="240" w:lineRule="auto"/>
+      </w:pPr>
+      <w:r>
+        <w:t>Aggiungere indici alle tabelle crimedata2018small e crimedata2018</w:t>
+      </w:r>
+    </w:p>
+    <w:p>
+      <w:pPr>
+        <w:spacing w:after="0" w:line="240" w:lineRule="auto"/>
+      </w:pPr>
+      <w:r>
+        <w:t>Calcolo delle performance delle nuove configurazioni</w:t>
+      </w:r>
+    </w:p>
+    <w:p>
+      <w:pPr>
+        <w:spacing w:after="0" w:line="240" w:lineRule="auto"/>
+      </w:pPr>
+    </w:p>
+    <w:p>
+      <w:pPr>
+        <w:spacing w:after="0" w:line="240" w:lineRule="auto"/>
+      </w:pPr>
+      <w:r>
+        <w:t>14/05/19</w:t>
+      </w:r>
+    </w:p>
+    <w:p>
+      <w:pPr>
+        <w:spacing w:after="0" w:line="240" w:lineRule="auto"/>
+      </w:pPr>
+      <w:r>
+        <w:t xml:space="preserve">Finite le verifiche dei dati, vedi foglio </w:t>
+      </w:r>
+      <w:proofErr w:type="spellStart"/>
+      <w:r>
+        <w:t>excel</w:t>
+      </w:r>
+      <w:proofErr w:type="spellEnd"/>
+      <w:r>
+        <w:t xml:space="preserve"> (</w:t>
+      </w:r>
+      <w:proofErr w:type="spellStart"/>
+      <w:r>
+        <w:t>verifyData</w:t>
+      </w:r>
+      <w:proofErr w:type="spellEnd"/>
+      <w:r>
+        <w:t xml:space="preserve">) sistemato codice vecchio sul </w:t>
+      </w:r>
+      <w:proofErr w:type="spellStart"/>
+      <w:r>
+        <w:t>insSet</w:t>
+      </w:r>
+      <w:proofErr w:type="spellEnd"/>
+      <w:r>
+        <w:t xml:space="preserve"> sbagliato per validare i dati, indici al database già aggiunti</w:t>
+      </w:r>
+    </w:p>
+    <w:p>
+      <w:pPr>
+        <w:spacing w:after="0" w:line="240" w:lineRule="auto"/>
+      </w:pPr>
+      <w:r>
+        <w:t>TODO: scrivere cosa ho capito degli algoritmi che mi ha chiesto il prof e iniziare a sistemare il codice, in modo da renderlo presentabile e comprensibile</w:t>
       </w:r>
       <w:bookmarkStart w:id="1" w:name="_GoBack"/>
       <w:bookmarkEnd w:id="1"/>
-    </w:p>
-    <w:p>
-      <w:pPr>
-        <w:spacing w:after="0" w:line="240" w:lineRule="auto"/>
-      </w:pPr>
-    </w:p>
-    <w:p>
-      <w:pPr>
-        <w:spacing w:after="0" w:line="240" w:lineRule="auto"/>
-      </w:pPr>
-      <w:r>
-        <w:t xml:space="preserve">TODO: </w:t>
-      </w:r>
-    </w:p>
-    <w:p>
-      <w:pPr>
-        <w:spacing w:after="0" w:line="240" w:lineRule="auto"/>
-      </w:pPr>
-      <w:r>
-        <w:t xml:space="preserve">verificare i risultati (scrivili da parte e verificali </w:t>
-      </w:r>
-      <w:proofErr w:type="gramStart"/>
-      <w:r>
-        <w:t>uno</w:t>
-      </w:r>
-      <w:proofErr w:type="gramEnd"/>
-      <w:r>
-        <w:t xml:space="preserve"> a uno – foglio </w:t>
-      </w:r>
-      <w:proofErr w:type="spellStart"/>
-      <w:r>
-        <w:t>excel</w:t>
-      </w:r>
-      <w:proofErr w:type="spellEnd"/>
-      <w:r>
-        <w:t>)</w:t>
-      </w:r>
-    </w:p>
-    <w:p>
-      <w:pPr>
-        <w:spacing w:after="0" w:line="240" w:lineRule="auto"/>
-      </w:pPr>
-      <w:r>
-        <w:t>Aggiungere indici alle tabelle crimedata2018small e crimedata2018</w:t>
-      </w:r>
-    </w:p>
-    <w:p>
-      <w:pPr>
-        <w:spacing w:after="0" w:line="240" w:lineRule="auto"/>
-      </w:pPr>
-      <w:r>
-        <w:t>Creare una nuova tabella crime2018 da 5000 record</w:t>
-      </w:r>
     </w:p>
     <w:sectPr>
       <w:pgSz w:w="11906" w:h="16838"/>

</xml_diff>

<commit_message>
applicato random al 2 livello
</commit_message>
<xml_diff>
--- a/AppGiornalieri.docx
+++ b/AppGiornalieri.docx
@@ -322,7 +322,15 @@
       </w:pPr>
     </w:p>
     <w:p>
-      <w:r>
+      <w:pPr>
+        <w:rPr>
+          <w:lang w:val="en-US"/>
+        </w:rPr>
+      </w:pPr>
+      <w:r>
+        <w:rPr>
+          <w:lang w:val="en-US"/>
+        </w:rPr>
         <w:t>Per neighborhood:</w:t>
       </w:r>
     </w:p>
@@ -3348,6 +3356,70 @@
       </w:pPr>
       <w:r>
         <w:t>Mi sono reso conto dell’errore infatti ora i risultati sono più vari. Per avere un numero significativo di top result devo impostare il raggio a 3 km.</w:t>
+      </w:r>
+    </w:p>
+    <w:p>
+      <w:pPr>
+        <w:spacing w:after="0" w:line="240" w:lineRule="auto"/>
+      </w:pPr>
+    </w:p>
+    <w:p>
+      <w:pPr>
+        <w:spacing w:after="0" w:line="240" w:lineRule="auto"/>
+      </w:pPr>
+      <w:r>
+        <w:t>25/06/19</w:t>
+      </w:r>
+    </w:p>
+    <w:p>
+      <w:pPr>
+        <w:spacing w:after="0" w:line="240" w:lineRule="auto"/>
+      </w:pPr>
+      <w:r>
+        <w:t>Aggiunto metodo generazione random di sequenze lunghe 2. (candidateGenRandom2) valutando i doppioni interni ed esterni (ovvero se ho tirato fuori sequenze uguali)</w:t>
+      </w:r>
+    </w:p>
+    <w:p>
+      <w:pPr>
+        <w:spacing w:after="0" w:line="240" w:lineRule="auto"/>
+      </w:pPr>
+      <w:r>
+        <w:t>RAGIONAMENTO: le combinazioni possibili sono 72!! In quanto vi sono n=9 tipi in gruppi da k=2</w:t>
+      </w:r>
+    </w:p>
+    <w:p>
+      <w:pPr>
+        <w:spacing w:after="0" w:line="240" w:lineRule="auto"/>
+      </w:pPr>
+      <w:r>
+        <w:t xml:space="preserve">Si tratta di una disposizione semplice quindi -&gt; 9! / (9-2)! = 9 * 8 = </w:t>
+      </w:r>
+      <w:r>
+        <w:rPr>
+          <w:b/>
+          <w:bCs/>
+        </w:rPr>
+        <w:t>72</w:t>
+      </w:r>
+      <w:r>
+        <w:rPr>
+          <w:b/>
+          <w:bCs/>
+        </w:rPr>
+        <w:t xml:space="preserve"> (!!!)</w:t>
+      </w:r>
+    </w:p>
+    <w:p>
+      <w:pPr>
+        <w:spacing w:after="0" w:line="240" w:lineRule="auto"/>
+      </w:pPr>
+    </w:p>
+    <w:p>
+      <w:pPr>
+        <w:spacing w:after="0" w:line="240" w:lineRule="auto"/>
+      </w:pPr>
+      <w:r>
+        <w:t>Applicato il cambiamento all’algoritmo in generale e ora posso effettuare test.</w:t>
       </w:r>
       <w:bookmarkStart w:id="1" w:name="_GoBack"/>
       <w:bookmarkEnd w:id="1"/>

</xml_diff>